<commit_message>
Fixed pokemon aded a bunch of code to pokemon
</commit_message>
<xml_diff>
--- a/Formula Sheet.docx
+++ b/Formula Sheet.docx
@@ -2166,7 +2166,31 @@
         <w:rPr>
           <w:rFonts w:eastAsiaTheme="minorEastAsia" w:cstheme="minorHAnsi"/>
         </w:rPr>
-        <w:t xml:space="preserve">An ordered arranged or </w:t>
+        <w:t>An ordered arrange</w:t>
+      </w:r>
+      <w:r>
+        <w:rPr>
+          <w:rFonts w:eastAsiaTheme="minorEastAsia" w:cstheme="minorHAnsi"/>
+        </w:rPr>
+        <w:t>ment</w:t>
+      </w:r>
+      <w:r>
+        <w:rPr>
+          <w:rFonts w:eastAsiaTheme="minorEastAsia" w:cstheme="minorHAnsi"/>
+        </w:rPr>
+        <w:t xml:space="preserve"> o</w:t>
+      </w:r>
+      <w:r>
+        <w:rPr>
+          <w:rFonts w:eastAsiaTheme="minorEastAsia" w:cstheme="minorHAnsi"/>
+        </w:rPr>
+        <w:t>f</w:t>
+      </w:r>
+      <w:r>
+        <w:rPr>
+          <w:rFonts w:eastAsiaTheme="minorEastAsia" w:cstheme="minorHAnsi"/>
+        </w:rPr>
+        <w:t xml:space="preserve"> </w:t>
       </w:r>
       <m:oMath>
         <m:r>
@@ -2210,7 +2234,19 @@
         <w:rPr>
           <w:rFonts w:eastAsiaTheme="minorEastAsia" w:cstheme="minorHAnsi"/>
         </w:rPr>
-        <w:t xml:space="preserve"> objects taken </w:t>
+        <w:t xml:space="preserve"> objects taken</w:t>
+      </w:r>
+      <w:r>
+        <w:rPr>
+          <w:rFonts w:eastAsiaTheme="minorEastAsia" w:cstheme="minorHAnsi"/>
+        </w:rPr>
+        <w:t xml:space="preserve"> in</w:t>
+      </w:r>
+      <w:r>
+        <w:rPr>
+          <w:rFonts w:eastAsiaTheme="minorEastAsia" w:cstheme="minorHAnsi"/>
+        </w:rPr>
+        <w:t xml:space="preserve"> </w:t>
       </w:r>
       <m:oMath>
         <m:r>
@@ -2226,7 +2262,19 @@
         <w:rPr>
           <w:rFonts w:eastAsiaTheme="minorEastAsia" w:cstheme="minorHAnsi"/>
         </w:rPr>
-        <w:t xml:space="preserve"> at a time. Can be show with</w:t>
+        <w:t xml:space="preserve"> </w:t>
+      </w:r>
+      <w:r>
+        <w:rPr>
+          <w:rFonts w:eastAsiaTheme="minorEastAsia" w:cstheme="minorHAnsi"/>
+        </w:rPr>
+        <w:t xml:space="preserve">groups </w:t>
+      </w:r>
+      <w:r>
+        <w:rPr>
+          <w:rFonts w:eastAsiaTheme="minorEastAsia" w:cstheme="minorHAnsi"/>
+        </w:rPr>
+        <w:t>at a time. Can be show with</w:t>
       </w:r>
       <m:oMath>
         <m:r>
@@ -2324,53 +2372,69 @@
     </w:p>
     <w:p>
       <w:pPr>
-        <w:spacing w:before="240"/>
+        <w:pBdr>
+          <w:bottom w:val="single" w:sz="4" w:space="1" w:color="auto"/>
+        </w:pBdr>
+        <w:spacing w:before="240"/>
+        <w:rPr>
+          <w:rFonts w:eastAsiaTheme="minorEastAsia" w:cstheme="minorHAnsi"/>
+        </w:rPr>
+      </w:pPr>
+      <w:bookmarkStart w:id="0" w:name="_Hlk160719171"/>
+      <w:r>
+        <w:rPr>
+          <w:rFonts w:eastAsiaTheme="minorEastAsia" w:cstheme="minorHAnsi"/>
+        </w:rPr>
+        <w:t xml:space="preserve">Permutations – </w:t>
+      </w:r>
+      <m:oMath>
+        <m:r>
+          <w:rPr>
+            <w:rFonts w:ascii="Cambria Math" w:eastAsiaTheme="minorEastAsia" w:hAnsi="Cambria Math" w:cstheme="minorHAnsi"/>
+            <w:sz w:val="28"/>
+            <w:szCs w:val="28"/>
+          </w:rPr>
+          <m:t>n</m:t>
+        </m:r>
+      </m:oMath>
+      <w:r>
+        <w:rPr>
+          <w:rFonts w:eastAsiaTheme="minorEastAsia" w:cstheme="minorHAnsi"/>
+        </w:rPr>
+        <w:t xml:space="preserve"> objects taken </w:t>
+      </w:r>
+      <m:oMath>
+        <m:r>
+          <w:rPr>
+            <w:rFonts w:ascii="Cambria Math" w:eastAsiaTheme="minorEastAsia" w:hAnsi="Cambria Math" w:cstheme="minorHAnsi"/>
+            <w:sz w:val="32"/>
+            <w:szCs w:val="32"/>
+          </w:rPr>
+          <m:t>r</m:t>
+        </m:r>
+      </m:oMath>
+      <w:r>
         <w:rPr>
           <w:rFonts w:eastAsiaTheme="minorEastAsia" w:cstheme="minorHAnsi"/>
           <w:sz w:val="28"/>
           <w:szCs w:val="28"/>
         </w:rPr>
-      </w:pPr>
-      <w:r>
-        <w:rPr>
-          <w:rFonts w:eastAsiaTheme="minorEastAsia" w:cstheme="minorHAnsi"/>
-        </w:rPr>
-        <w:t xml:space="preserve">This finds the number of ways of filling </w:t>
-      </w:r>
-      <m:oMath>
-        <m:r>
-          <w:rPr>
-            <w:rFonts w:ascii="Cambria Math" w:eastAsiaTheme="minorEastAsia" w:hAnsi="Cambria Math" w:cstheme="minorHAnsi"/>
-            <w:sz w:val="28"/>
-            <w:szCs w:val="28"/>
-          </w:rPr>
-          <m:t>r</m:t>
-        </m:r>
-      </m:oMath>
-      <w:r>
-        <w:rPr>
-          <w:rFonts w:eastAsiaTheme="minorEastAsia" w:cstheme="minorHAnsi"/>
-        </w:rPr>
-        <w:t xml:space="preserve"> with </w:t>
-      </w:r>
-      <m:oMath>
-        <m:r>
-          <w:rPr>
-            <w:rFonts w:ascii="Cambria Math" w:eastAsiaTheme="minorEastAsia" w:hAnsi="Cambria Math" w:cstheme="minorHAnsi"/>
-            <w:sz w:val="28"/>
-            <w:szCs w:val="28"/>
-          </w:rPr>
-          <m:t>n</m:t>
-        </m:r>
-      </m:oMath>
-      <w:r>
-        <w:rPr>
-          <w:rFonts w:eastAsiaTheme="minorEastAsia" w:cstheme="minorHAnsi"/>
-          <w:sz w:val="28"/>
-          <w:szCs w:val="28"/>
-        </w:rPr>
-        <w:t>:</w:t>
-      </w:r>
+        <w:t>at</w:t>
+      </w:r>
+      <w:r>
+        <w:rPr>
+          <w:rFonts w:eastAsiaTheme="minorEastAsia" w:cstheme="minorHAnsi"/>
+        </w:rPr>
+        <w:t xml:space="preserve"> a </w:t>
+      </w:r>
+      <w:proofErr w:type="gramStart"/>
+      <w:r>
+        <w:rPr>
+          <w:rFonts w:eastAsiaTheme="minorEastAsia" w:cstheme="minorHAnsi"/>
+        </w:rPr>
+        <w:t>time</w:t>
+      </w:r>
+      <w:proofErr w:type="gramEnd"/>
     </w:p>
     <w:p>
       <w:pPr>
@@ -2625,6 +2689,7 @@
         </m:oMath>
       </m:oMathPara>
     </w:p>
+    <w:bookmarkEnd w:id="0"/>
     <w:p>
       <w:pPr>
         <w:pBdr>
@@ -2719,6 +2784,7 @@
           <w:rFonts w:eastAsiaTheme="minorEastAsia" w:cstheme="minorHAnsi"/>
         </w:rPr>
       </w:pPr>
+      <w:bookmarkStart w:id="1" w:name="_Hlk160719629"/>
       <m:oMathPara>
         <m:oMath>
           <m:r>
@@ -2727,15 +2793,7 @@
               <w:sz w:val="28"/>
               <w:szCs w:val="28"/>
             </w:rPr>
-            <m:t>N</m:t>
-          </m:r>
-          <m:r>
-            <w:rPr>
-              <w:rFonts w:ascii="Cambria Math" w:eastAsiaTheme="minorEastAsia" w:hAnsi="Cambria Math" w:cstheme="minorHAnsi"/>
-              <w:sz w:val="28"/>
-              <w:szCs w:val="28"/>
-            </w:rPr>
-            <m:t>=</m:t>
+            <m:t>N=</m:t>
           </m:r>
           <m:d>
             <m:dPr>
@@ -2887,8 +2945,8 @@
             </w:rPr>
             <m:t>=</m:t>
           </m:r>
-          <m:d>
-            <m:dPr>
+          <m:f>
+            <m:fPr>
               <m:ctrlPr>
                 <w:rPr>
                   <w:rFonts w:ascii="Cambria Math" w:eastAsiaTheme="minorEastAsia" w:hAnsi="Cambria Math" w:cstheme="minorHAnsi"/>
@@ -2897,10 +2955,20 @@
                   <w:szCs w:val="28"/>
                 </w:rPr>
               </m:ctrlPr>
-            </m:dPr>
-            <m:e>
-              <m:f>
-                <m:fPr>
+            </m:fPr>
+            <m:num>
+              <m:r>
+                <w:rPr>
+                  <w:rFonts w:ascii="Cambria Math" w:eastAsiaTheme="minorEastAsia" w:hAnsi="Cambria Math" w:cstheme="minorHAnsi"/>
+                  <w:sz w:val="28"/>
+                  <w:szCs w:val="28"/>
+                </w:rPr>
+                <m:t>n!</m:t>
+              </m:r>
+            </m:num>
+            <m:den>
+              <m:sSub>
+                <m:sSubPr>
                   <m:ctrlPr>
                     <w:rPr>
                       <w:rFonts w:ascii="Cambria Math" w:eastAsiaTheme="minorEastAsia" w:hAnsi="Cambria Math" w:cstheme="minorHAnsi"/>
@@ -2909,8 +2977,8 @@
                       <w:szCs w:val="28"/>
                     </w:rPr>
                   </m:ctrlPr>
-                </m:fPr>
-                <m:num>
+                </m:sSubPr>
+                <m:e>
                   <m:r>
                     <w:rPr>
                       <w:rFonts w:ascii="Cambria Math" w:eastAsiaTheme="minorEastAsia" w:hAnsi="Cambria Math" w:cstheme="minorHAnsi"/>
@@ -2919,151 +2987,112 @@
                     </w:rPr>
                     <m:t>n</m:t>
                   </m:r>
+                </m:e>
+                <m:sub>
                   <m:r>
                     <w:rPr>
                       <w:rFonts w:ascii="Cambria Math" w:eastAsiaTheme="minorEastAsia" w:hAnsi="Cambria Math" w:cstheme="minorHAnsi"/>
                       <w:sz w:val="28"/>
                       <w:szCs w:val="28"/>
                     </w:rPr>
-                    <m:t>!</m:t>
+                    <m:t>1</m:t>
                   </m:r>
-                </m:num>
-                <m:den>
-                  <m:sSub>
-                    <m:sSubPr>
-                      <m:ctrlPr>
-                        <w:rPr>
-                          <w:rFonts w:ascii="Cambria Math" w:eastAsiaTheme="minorEastAsia" w:hAnsi="Cambria Math" w:cstheme="minorHAnsi"/>
-                          <w:i/>
-                          <w:sz w:val="28"/>
-                          <w:szCs w:val="28"/>
-                        </w:rPr>
-                      </m:ctrlPr>
-                    </m:sSubPr>
-                    <m:e>
-                      <m:r>
-                        <w:rPr>
-                          <w:rFonts w:ascii="Cambria Math" w:eastAsiaTheme="minorEastAsia" w:hAnsi="Cambria Math" w:cstheme="minorHAnsi"/>
-                          <w:sz w:val="28"/>
-                          <w:szCs w:val="28"/>
-                        </w:rPr>
-                        <m:t>n</m:t>
-                      </m:r>
-                    </m:e>
-                    <m:sub>
-                      <m:r>
-                        <w:rPr>
-                          <w:rFonts w:ascii="Cambria Math" w:eastAsiaTheme="minorEastAsia" w:hAnsi="Cambria Math" w:cstheme="minorHAnsi"/>
-                          <w:sz w:val="28"/>
-                          <w:szCs w:val="28"/>
-                        </w:rPr>
-                        <m:t>1</m:t>
-                      </m:r>
-                    </m:sub>
-                  </m:sSub>
+                </m:sub>
+              </m:sSub>
+              <m:r>
+                <w:rPr>
+                  <w:rFonts w:ascii="Cambria Math" w:eastAsiaTheme="minorEastAsia" w:hAnsi="Cambria Math" w:cstheme="minorHAnsi"/>
+                  <w:sz w:val="28"/>
+                  <w:szCs w:val="28"/>
+                </w:rPr>
+                <m:t>!</m:t>
+              </m:r>
+              <m:sSub>
+                <m:sSubPr>
+                  <m:ctrlPr>
+                    <w:rPr>
+                      <w:rFonts w:ascii="Cambria Math" w:eastAsiaTheme="minorEastAsia" w:hAnsi="Cambria Math" w:cstheme="minorHAnsi"/>
+                      <w:i/>
+                      <w:sz w:val="28"/>
+                      <w:szCs w:val="28"/>
+                    </w:rPr>
+                  </m:ctrlPr>
+                </m:sSubPr>
+                <m:e>
                   <m:r>
                     <w:rPr>
                       <w:rFonts w:ascii="Cambria Math" w:eastAsiaTheme="minorEastAsia" w:hAnsi="Cambria Math" w:cstheme="minorHAnsi"/>
                       <w:sz w:val="28"/>
                       <w:szCs w:val="28"/>
                     </w:rPr>
-                    <m:t>!</m:t>
+                    <m:t>n</m:t>
                   </m:r>
-                  <m:sSub>
-                    <m:sSubPr>
-                      <m:ctrlPr>
-                        <w:rPr>
-                          <w:rFonts w:ascii="Cambria Math" w:eastAsiaTheme="minorEastAsia" w:hAnsi="Cambria Math" w:cstheme="minorHAnsi"/>
-                          <w:i/>
-                          <w:sz w:val="28"/>
-                          <w:szCs w:val="28"/>
-                        </w:rPr>
-                      </m:ctrlPr>
-                    </m:sSubPr>
-                    <m:e>
-                      <m:r>
-                        <w:rPr>
-                          <w:rFonts w:ascii="Cambria Math" w:eastAsiaTheme="minorEastAsia" w:hAnsi="Cambria Math" w:cstheme="minorHAnsi"/>
-                          <w:sz w:val="28"/>
-                          <w:szCs w:val="28"/>
-                        </w:rPr>
-                        <m:t>n</m:t>
-                      </m:r>
-                    </m:e>
-                    <m:sub>
-                      <m:r>
-                        <w:rPr>
-                          <w:rFonts w:ascii="Cambria Math" w:eastAsiaTheme="minorEastAsia" w:hAnsi="Cambria Math" w:cstheme="minorHAnsi"/>
-                          <w:sz w:val="28"/>
-                          <w:szCs w:val="28"/>
-                        </w:rPr>
-                        <m:t>2</m:t>
-                      </m:r>
-                    </m:sub>
-                  </m:sSub>
+                </m:e>
+                <m:sub>
                   <m:r>
                     <w:rPr>
                       <w:rFonts w:ascii="Cambria Math" w:eastAsiaTheme="minorEastAsia" w:hAnsi="Cambria Math" w:cstheme="minorHAnsi"/>
                       <w:sz w:val="28"/>
                       <w:szCs w:val="28"/>
                     </w:rPr>
-                    <m:t>!</m:t>
+                    <m:t>2</m:t>
                   </m:r>
+                </m:sub>
+              </m:sSub>
+              <m:r>
+                <w:rPr>
+                  <w:rFonts w:ascii="Cambria Math" w:eastAsiaTheme="minorEastAsia" w:hAnsi="Cambria Math" w:cstheme="minorHAnsi"/>
+                  <w:sz w:val="28"/>
+                  <w:szCs w:val="28"/>
+                </w:rPr>
+                <m:t>!…</m:t>
+              </m:r>
+              <m:sSub>
+                <m:sSubPr>
+                  <m:ctrlPr>
+                    <w:rPr>
+                      <w:rFonts w:ascii="Cambria Math" w:eastAsiaTheme="minorEastAsia" w:hAnsi="Cambria Math" w:cstheme="minorHAnsi"/>
+                      <w:i/>
+                      <w:sz w:val="28"/>
+                      <w:szCs w:val="28"/>
+                    </w:rPr>
+                  </m:ctrlPr>
+                </m:sSubPr>
+                <m:e>
                   <m:r>
                     <w:rPr>
                       <w:rFonts w:ascii="Cambria Math" w:eastAsiaTheme="minorEastAsia" w:hAnsi="Cambria Math" w:cstheme="minorHAnsi"/>
                       <w:sz w:val="28"/>
                       <w:szCs w:val="28"/>
                     </w:rPr>
-                    <m:t>…</m:t>
+                    <m:t>n</m:t>
                   </m:r>
-                  <m:sSub>
-                    <m:sSubPr>
-                      <m:ctrlPr>
-                        <w:rPr>
-                          <w:rFonts w:ascii="Cambria Math" w:eastAsiaTheme="minorEastAsia" w:hAnsi="Cambria Math" w:cstheme="minorHAnsi"/>
-                          <w:i/>
-                          <w:sz w:val="28"/>
-                          <w:szCs w:val="28"/>
-                        </w:rPr>
-                      </m:ctrlPr>
-                    </m:sSubPr>
-                    <m:e>
-                      <m:r>
-                        <w:rPr>
-                          <w:rFonts w:ascii="Cambria Math" w:eastAsiaTheme="minorEastAsia" w:hAnsi="Cambria Math" w:cstheme="minorHAnsi"/>
-                          <w:sz w:val="28"/>
-                          <w:szCs w:val="28"/>
-                        </w:rPr>
-                        <m:t>n</m:t>
-                      </m:r>
-                    </m:e>
-                    <m:sub>
-                      <m:r>
-                        <w:rPr>
-                          <w:rFonts w:ascii="Cambria Math" w:eastAsiaTheme="minorEastAsia" w:hAnsi="Cambria Math" w:cstheme="minorHAnsi"/>
-                          <w:sz w:val="28"/>
-                          <w:szCs w:val="28"/>
-                        </w:rPr>
-                        <m:t>k</m:t>
-                      </m:r>
-                      <m:r>
-                        <w:rPr>
-                          <w:rFonts w:ascii="Cambria Math" w:eastAsiaTheme="minorEastAsia" w:hAnsi="Cambria Math" w:cstheme="minorHAnsi"/>
-                          <w:sz w:val="28"/>
-                          <w:szCs w:val="28"/>
-                        </w:rPr>
-                        <m:t>!</m:t>
-                      </m:r>
-                    </m:sub>
-                  </m:sSub>
-                </m:den>
-              </m:f>
-            </m:e>
-          </m:d>
+                </m:e>
+                <m:sub>
+                  <m:r>
+                    <w:rPr>
+                      <w:rFonts w:ascii="Cambria Math" w:eastAsiaTheme="minorEastAsia" w:hAnsi="Cambria Math" w:cstheme="minorHAnsi"/>
+                      <w:sz w:val="28"/>
+                      <w:szCs w:val="28"/>
+                    </w:rPr>
+                    <m:t>k</m:t>
+                  </m:r>
+                </m:sub>
+              </m:sSub>
+              <m:r>
+                <w:rPr>
+                  <w:rFonts w:ascii="Cambria Math" w:eastAsiaTheme="minorEastAsia" w:hAnsi="Cambria Math" w:cstheme="minorHAnsi"/>
+                  <w:sz w:val="28"/>
+                  <w:szCs w:val="28"/>
+                </w:rPr>
+                <m:t>!</m:t>
+              </m:r>
+            </m:den>
+          </m:f>
         </m:oMath>
       </m:oMathPara>
     </w:p>
+    <w:bookmarkEnd w:id="1"/>
     <w:p>
       <w:pPr>
         <w:spacing w:before="240"/>
@@ -3150,10 +3179,7 @@
         </m:r>
       </m:oMath>
       <w:r>
-        <w:t xml:space="preserve"> objects. This number will be denoted by</w:t>
-      </w:r>
-      <w:r>
-        <w:t xml:space="preserve"> </w:t>
+        <w:t xml:space="preserve"> objects. This number will be denoted by </w:t>
       </w:r>
     </w:p>
     <w:p>
@@ -3234,18 +3260,7 @@
               <w:sz w:val="28"/>
               <w:szCs w:val="28"/>
             </w:rPr>
-            <m:t xml:space="preserve"> or</m:t>
-          </m:r>
-          <m:r>
-            <m:rPr>
-              <m:sty m:val="bi"/>
-            </m:rPr>
-            <w:rPr>
-              <w:rFonts w:ascii="Cambria Math" w:eastAsiaTheme="minorEastAsia" w:hAnsi="Cambria Math" w:cstheme="minorHAnsi"/>
-              <w:sz w:val="28"/>
-              <w:szCs w:val="28"/>
-            </w:rPr>
-            <m:t xml:space="preserve"> </m:t>
+            <m:t xml:space="preserve"> or </m:t>
           </m:r>
           <m:d>
             <m:dPr>
@@ -3560,6 +3575,7 @@
             </w:rPr>
             <m:t>=</m:t>
           </m:r>
+          <w:bookmarkStart w:id="2" w:name="_Hlk160720068"/>
           <m:f>
             <m:fPr>
               <m:ctrlPr>
@@ -3624,6 +3640,7 @@
           </m:f>
         </m:oMath>
       </m:oMathPara>
+      <w:bookmarkEnd w:id="2"/>
     </w:p>
     <w:p>
       <w:pPr>
@@ -3689,6 +3706,7 @@
           <w:szCs w:val="28"/>
         </w:rPr>
       </w:pPr>
+      <w:bookmarkStart w:id="3" w:name="_Hlk160720219"/>
       <m:oMathPara>
         <m:oMath>
           <m:r>
@@ -3774,6 +3792,7 @@
         </m:oMath>
       </m:oMathPara>
     </w:p>
+    <w:bookmarkEnd w:id="3"/>
     <w:p>
       <w:pPr>
         <w:pBdr>
@@ -3971,6 +3990,7 @@
           <w:szCs w:val="28"/>
         </w:rPr>
       </w:pPr>
+      <w:bookmarkStart w:id="4" w:name="_Hlk160720338"/>
       <m:oMathPara>
         <m:oMath>
           <m:r>
@@ -4163,35 +4183,12 @@
               <w:sz w:val="28"/>
               <w:szCs w:val="28"/>
             </w:rPr>
-            <m:t>P</m:t>
-          </m:r>
-          <m:r>
-            <w:rPr>
-              <w:rFonts w:ascii="Cambria Math" w:eastAsiaTheme="minorEastAsia" w:hAnsi="Cambria Math" w:cstheme="minorHAnsi"/>
-              <w:sz w:val="28"/>
-              <w:szCs w:val="28"/>
-            </w:rPr>
-            <m:t>(A∩B)</m:t>
-          </m:r>
-          <m:r>
-            <w:rPr>
-              <w:rFonts w:ascii="Cambria Math" w:eastAsiaTheme="minorEastAsia" w:hAnsi="Cambria Math" w:cstheme="minorHAnsi"/>
-              <w:sz w:val="28"/>
-              <w:szCs w:val="28"/>
-            </w:rPr>
-            <m:t>=P(A)</m:t>
-          </m:r>
-          <m:r>
-            <w:rPr>
-              <w:rFonts w:ascii="Cambria Math" w:eastAsiaTheme="minorEastAsia" w:hAnsi="Cambria Math" w:cstheme="minorHAnsi"/>
-              <w:sz w:val="28"/>
-              <w:szCs w:val="28"/>
-            </w:rPr>
-            <m:t>P(B)</m:t>
+            <m:t>P(A∩B)=P(A)P(B)</m:t>
           </m:r>
         </m:oMath>
       </m:oMathPara>
     </w:p>
+    <w:bookmarkEnd w:id="4"/>
     <w:p>
       <w:pPr>
         <w:spacing w:before="240"/>
@@ -4323,6 +4320,7 @@
           <w:szCs w:val="28"/>
         </w:rPr>
       </w:pPr>
+      <w:bookmarkStart w:id="5" w:name="_Hlk160720589"/>
       <m:oMathPara>
         <m:oMath>
           <m:r>
@@ -4391,39 +4389,7 @@
               <w:sz w:val="28"/>
               <w:szCs w:val="28"/>
             </w:rPr>
-            <m:t>P(</m:t>
-          </m:r>
-          <m:r>
-            <w:rPr>
-              <w:rFonts w:ascii="Cambria Math" w:eastAsiaTheme="minorEastAsia" w:hAnsi="Cambria Math" w:cstheme="minorHAnsi"/>
-              <w:sz w:val="28"/>
-              <w:szCs w:val="28"/>
-            </w:rPr>
-            <m:t>B</m:t>
-          </m:r>
-          <m:r>
-            <w:rPr>
-              <w:rFonts w:ascii="Cambria Math" w:eastAsiaTheme="minorEastAsia" w:hAnsi="Cambria Math" w:cstheme="minorHAnsi"/>
-              <w:sz w:val="28"/>
-              <w:szCs w:val="28"/>
-            </w:rPr>
-            <m:t>|</m:t>
-          </m:r>
-          <m:r>
-            <w:rPr>
-              <w:rFonts w:ascii="Cambria Math" w:eastAsiaTheme="minorEastAsia" w:hAnsi="Cambria Math" w:cstheme="minorHAnsi"/>
-              <w:sz w:val="28"/>
-              <w:szCs w:val="28"/>
-            </w:rPr>
-            <m:t>A</m:t>
-          </m:r>
-          <m:r>
-            <w:rPr>
-              <w:rFonts w:ascii="Cambria Math" w:eastAsiaTheme="minorEastAsia" w:hAnsi="Cambria Math" w:cstheme="minorHAnsi"/>
-              <w:sz w:val="28"/>
-              <w:szCs w:val="28"/>
-            </w:rPr>
-            <m:t>)</m:t>
+            <m:t>P(B|A)</m:t>
           </m:r>
         </m:oMath>
       </m:oMathPara>
@@ -4480,6 +4446,7 @@
         </m:oMath>
       </m:oMathPara>
     </w:p>
+    <w:bookmarkEnd w:id="5"/>
     <w:p>
       <w:pPr>
         <w:spacing w:before="240"/>
@@ -4692,6 +4659,7 @@
           <w:rFonts w:eastAsiaTheme="minorEastAsia" w:cstheme="minorHAnsi"/>
         </w:rPr>
       </w:pPr>
+      <w:bookmarkStart w:id="6" w:name="_Hlk160720819"/>
       <m:oMathPara>
         <m:oMath>
           <m:r>
@@ -4825,6 +4793,7 @@
         </m:oMath>
       </m:oMathPara>
     </w:p>
+    <w:bookmarkEnd w:id="6"/>
     <w:p>
       <w:pPr>
         <w:spacing w:before="240"/>
@@ -4869,13 +4838,7 @@
         </m:r>
       </m:oMath>
       <w:r>
-        <w:t xml:space="preserve"> </w:t>
-      </w:r>
-      <w:r>
-        <w:t xml:space="preserve"> </w:t>
-      </w:r>
-      <w:r>
-        <w:t>and</w:t>
+        <w:t xml:space="preserve">  and</w:t>
       </w:r>
     </w:p>
     <w:p>
@@ -5030,10 +4993,7 @@
         </m:r>
       </m:oMath>
       <w:r>
-        <w:t xml:space="preserve"> is an event, then</w:t>
-      </w:r>
-      <w:r>
-        <w:t>.</w:t>
+        <w:t xml:space="preserve"> is an event, then.</w:t>
       </w:r>
     </w:p>
     <w:p>
@@ -5048,6 +5008,7 @@
           <w:szCs w:val="28"/>
         </w:rPr>
       </w:pPr>
+      <w:bookmarkStart w:id="7" w:name="_Hlk160721570"/>
       <m:oMathPara>
         <m:oMath>
           <m:r>
@@ -5136,6 +5097,7 @@
         </m:oMath>
       </m:oMathPara>
     </w:p>
+    <w:bookmarkEnd w:id="7"/>
     <w:p>
       <w:pPr>
         <w:pBdr>
@@ -5292,10 +5254,7 @@
         </m:sSub>
       </m:oMath>
       <w:r>
-        <w:t xml:space="preserve"> be such that</w:t>
-      </w:r>
-      <w:r>
-        <w:t>.</w:t>
+        <w:t xml:space="preserve"> be such that.</w:t>
       </w:r>
     </w:p>
     <w:p>
@@ -5746,10 +5705,7 @@
         </w:rPr>
       </w:pPr>
       <w:r>
-        <w:t>Assume that</w:t>
-      </w:r>
-      <w:r>
-        <w:t xml:space="preserve"> </w:t>
+        <w:t xml:space="preserve">Assume that </w:t>
       </w:r>
       <m:oMath>
         <m:r>
@@ -5903,10 +5859,7 @@
         </m:r>
       </m:oMath>
       <w:r>
-        <w:t xml:space="preserve">. </w:t>
-      </w:r>
-      <w:r>
-        <w:t xml:space="preserve">such that </w:t>
+        <w:t xml:space="preserve">. such that </w:t>
       </w:r>
       <m:oMath>
         <m:r>
@@ -5998,6 +5951,7 @@
           <w:szCs w:val="28"/>
         </w:rPr>
       </w:pPr>
+      <w:bookmarkStart w:id="8" w:name="_Hlk160721738"/>
       <m:oMathPara>
         <m:oMath>
           <m:r>
@@ -6211,6 +6165,7 @@
         </m:oMath>
       </m:oMathPara>
     </w:p>
+    <w:bookmarkEnd w:id="8"/>
     <w:p>
       <w:pPr>
         <w:pBdr>
@@ -6237,10 +6192,7 @@
         <w:spacing w:before="240"/>
       </w:pPr>
       <w:r>
-        <w:t>Bayes’ Rule Assume that</w:t>
-      </w:r>
-      <w:r>
-        <w:t xml:space="preserve"> </w:t>
+        <w:t xml:space="preserve">Bayes’ Rule Assume that </w:t>
       </w:r>
       <m:oMath>
         <m:d>
@@ -6962,10 +6914,7 @@
         </m:d>
       </m:oMath>
       <w:r>
-        <w:t xml:space="preserve"> </w:t>
-      </w:r>
-      <w:r>
-        <w:t xml:space="preserve">samples </w:t>
+        <w:t xml:space="preserve"> samples </w:t>
       </w:r>
       <w:proofErr w:type="gramStart"/>
       <w:r>
@@ -7001,6 +6950,7 @@
       <w:pPr>
         <w:spacing w:before="240"/>
       </w:pPr>
+      <w:bookmarkStart w:id="9" w:name="_Hlk160721815"/>
       <w:r>
         <w:t xml:space="preserve">A random variable </w:t>
       </w:r>
@@ -7015,10 +6965,7 @@
         </m:r>
       </m:oMath>
       <w:r>
-        <w:t xml:space="preserve"> is said to be discrete if it can assume only a finite or countably</w:t>
-      </w:r>
-      <w:r>
-        <w:t xml:space="preserve"> </w:t>
+        <w:t xml:space="preserve"> is said to be discrete if it can assume only a finite or countably </w:t>
       </w:r>
       <m:oMath>
         <m:sSup>
@@ -7058,6 +7005,7 @@
         <w:t xml:space="preserve"> number of distinct values.</w:t>
       </w:r>
     </w:p>
+    <w:bookmarkEnd w:id="9"/>
     <w:p>
       <w:pPr>
         <w:pBdr>
@@ -7106,35 +7054,28 @@
             <w:sz w:val="28"/>
             <w:szCs w:val="28"/>
           </w:rPr>
-          <m:t>y</m:t>
-        </m:r>
+          <m:t>y,P(Y=y)</m:t>
+        </m:r>
+      </m:oMath>
+      <w:r>
+        <w:t xml:space="preserve">, is defined as the sum of the probabilities of all sample points in </w:t>
+      </w:r>
+      <m:oMath>
         <m:r>
           <w:rPr>
             <w:rFonts w:ascii="Cambria Math" w:hAnsi="Cambria Math"/>
             <w:sz w:val="28"/>
             <w:szCs w:val="28"/>
           </w:rPr>
-          <m:t>,P(Y=y)</m:t>
+          <m:t>S</m:t>
         </m:r>
       </m:oMath>
       <w:r>
-        <w:t xml:space="preserve">, is defined as the sum of the probabilities of all sample points in </w:t>
-      </w:r>
-      <m:oMath>
-        <m:r>
-          <w:rPr>
-            <w:rFonts w:ascii="Cambria Math" w:hAnsi="Cambria Math"/>
-            <w:sz w:val="28"/>
-            <w:szCs w:val="28"/>
-          </w:rPr>
-          <m:t>S</m:t>
-        </m:r>
-      </m:oMath>
-      <w:r>
-        <w:t xml:space="preserve"> </w:t>
-      </w:r>
-      <w:r>
-        <w:t>that are assigned the value y. We will sometimes denote</w:t>
+        <w:t xml:space="preserve"> that are assigned the value y. We will sometimes </w:t>
+      </w:r>
+      <w:bookmarkStart w:id="10" w:name="_Hlk160721844"/>
+      <w:r>
+        <w:t>denote</w:t>
       </w:r>
       <w:r>
         <w:rPr>
@@ -7189,6 +7130,7 @@
         <w:t>.</w:t>
       </w:r>
     </w:p>
+    <w:bookmarkEnd w:id="10"/>
     <w:p>
       <w:pPr>
         <w:pBdr>
@@ -7240,7 +7182,7 @@
             <w:sz w:val="28"/>
             <w:szCs w:val="28"/>
           </w:rPr>
-          <m:t>P</m:t>
+          <m:t>p</m:t>
         </m:r>
         <m:d>
           <m:dPr>
@@ -7260,7 +7202,7 @@
                 <w:sz w:val="28"/>
                 <w:szCs w:val="28"/>
               </w:rPr>
-              <m:t>Y</m:t>
+              <m:t>y</m:t>
             </m:r>
           </m:e>
         </m:d>
@@ -7354,6 +7296,7 @@
           <w:szCs w:val="28"/>
         </w:rPr>
       </w:pPr>
+      <w:bookmarkStart w:id="11" w:name="_Hlk160721962"/>
       <w:r>
         <w:t>For any discrete probability distribution, the following must be true:</w:t>
       </w:r>
@@ -7556,6 +7499,7 @@
         <w:t xml:space="preserve"> with nonzero probability.</w:t>
       </w:r>
     </w:p>
+    <w:bookmarkEnd w:id="11"/>
     <w:p>
       <w:pPr>
         <w:pBdr>
@@ -7610,7 +7554,11 @@
         </m:r>
       </m:oMath>
       <w:r>
-        <w:t xml:space="preserve"> be a discrete random variable with the probability function </w:t>
+        <w:t xml:space="preserve"> be a discrete random variable with the probability function</w:t>
+      </w:r>
+      <w:bookmarkStart w:id="12" w:name="_Hlk160721992"/>
+      <w:r>
+        <w:t xml:space="preserve"> </w:t>
       </w:r>
       <m:oMath>
         <m:r>
@@ -7619,7 +7567,15 @@
             <w:sz w:val="28"/>
             <w:szCs w:val="28"/>
           </w:rPr>
-          <m:t>P(Y)</m:t>
+          <m:t>p</m:t>
+        </m:r>
+        <m:r>
+          <w:rPr>
+            <w:rFonts w:ascii="Cambria Math" w:hAnsi="Cambria Math"/>
+            <w:sz w:val="28"/>
+            <w:szCs w:val="28"/>
+          </w:rPr>
+          <m:t>(Y)</m:t>
         </m:r>
       </m:oMath>
       <w:r>
@@ -7636,10 +7592,7 @@
         </m:r>
       </m:oMath>
       <w:r>
-        <w:t xml:space="preserve"> </w:t>
-      </w:r>
-      <w:r>
-        <w:t xml:space="preserve">is defined to </w:t>
+        <w:t xml:space="preserve"> is defined to </w:t>
       </w:r>
       <m:oMath>
         <m:sSup>
@@ -7675,6 +7628,7 @@
           </m:sup>
         </m:sSup>
       </m:oMath>
+      <w:bookmarkEnd w:id="12"/>
     </w:p>
     <w:p>
       <w:pPr>
@@ -7722,7 +7676,7 @@
             <w:sz w:val="28"/>
             <w:szCs w:val="28"/>
           </w:rPr>
-          <m:t>P</m:t>
+          <m:t>p</m:t>
         </m:r>
         <m:d>
           <m:dPr>
@@ -7742,7 +7696,7 @@
                 <w:sz w:val="28"/>
                 <w:szCs w:val="28"/>
               </w:rPr>
-              <m:t>Y</m:t>
+              <m:t>y</m:t>
             </m:r>
           </m:e>
         </m:d>
@@ -7752,7 +7706,23 @@
             <w:sz w:val="28"/>
             <w:szCs w:val="28"/>
           </w:rPr>
-          <m:t xml:space="preserve">  and  g(y)</m:t>
+          <m:t xml:space="preserve">  and  g(</m:t>
+        </m:r>
+        <m:r>
+          <w:rPr>
+            <w:rFonts w:ascii="Cambria Math" w:hAnsi="Cambria Math"/>
+            <w:sz w:val="28"/>
+            <w:szCs w:val="28"/>
+          </w:rPr>
+          <m:t>Y</m:t>
+        </m:r>
+        <m:r>
+          <w:rPr>
+            <w:rFonts w:ascii="Cambria Math" w:hAnsi="Cambria Math"/>
+            <w:sz w:val="28"/>
+            <w:szCs w:val="28"/>
+          </w:rPr>
+          <m:t>)</m:t>
         </m:r>
       </m:oMath>
       <w:r>
@@ -7778,7 +7748,23 @@
             <w:sz w:val="28"/>
             <w:szCs w:val="28"/>
           </w:rPr>
-          <m:t>g(y)</m:t>
+          <m:t>g(</m:t>
+        </m:r>
+        <m:r>
+          <w:rPr>
+            <w:rFonts w:ascii="Cambria Math" w:hAnsi="Cambria Math"/>
+            <w:sz w:val="28"/>
+            <w:szCs w:val="28"/>
+          </w:rPr>
+          <m:t>Y</m:t>
+        </m:r>
+        <m:r>
+          <w:rPr>
+            <w:rFonts w:ascii="Cambria Math" w:hAnsi="Cambria Math"/>
+            <w:sz w:val="28"/>
+            <w:szCs w:val="28"/>
+          </w:rPr>
+          <m:t>)</m:t>
         </m:r>
       </m:oMath>
       <w:r>
@@ -7798,7 +7784,7 @@
             <w:rPr>
               <w:rFonts w:ascii="Cambria Math" w:hAnsi="Cambria Math"/>
             </w:rPr>
-            <m:t>P</m:t>
+            <m:t>p</m:t>
           </m:r>
           <m:d>
             <m:dPr>
@@ -8425,10 +8411,7 @@
         </m:r>
       </m:oMath>
       <w:r>
-        <w:t xml:space="preserve"> </w:t>
-      </w:r>
-      <w:r>
-        <w:t xml:space="preserve">be a function of </w:t>
+        <w:t xml:space="preserve"> be a function of </w:t>
       </w:r>
       <m:oMath>
         <m:r>
@@ -9410,6 +9393,8 @@
             </m:rPr>
             <w:rPr>
               <w:rFonts w:ascii="Cambria Math" w:eastAsiaTheme="minorEastAsia" w:hAnsi="Cambria Math" w:cstheme="minorHAnsi"/>
+              <w:sz w:val="28"/>
+              <w:szCs w:val="28"/>
             </w:rPr>
             <m:t>V</m:t>
           </m:r>
@@ -9421,6 +9406,8 @@
                   <w:b/>
                   <w:bCs/>
                   <w:i/>
+                  <w:sz w:val="28"/>
+                  <w:szCs w:val="28"/>
                 </w:rPr>
               </m:ctrlPr>
             </m:dPr>
@@ -9431,6 +9418,8 @@
                 </m:rPr>
                 <w:rPr>
                   <w:rFonts w:ascii="Cambria Math" w:eastAsiaTheme="minorEastAsia" w:hAnsi="Cambria Math" w:cstheme="minorHAnsi"/>
+                  <w:sz w:val="28"/>
+                  <w:szCs w:val="28"/>
                 </w:rPr>
                 <m:t>Y</m:t>
               </m:r>
@@ -9442,6 +9431,8 @@
             </m:rPr>
             <w:rPr>
               <w:rFonts w:ascii="Cambria Math" w:eastAsiaTheme="minorEastAsia" w:hAnsi="Cambria Math" w:cstheme="minorHAnsi"/>
+              <w:sz w:val="28"/>
+              <w:szCs w:val="28"/>
             </w:rPr>
             <m:t>=</m:t>
           </m:r>
@@ -9453,6 +9444,8 @@
                   <w:b/>
                   <w:bCs/>
                   <w:i/>
+                  <w:sz w:val="28"/>
+                  <w:szCs w:val="28"/>
                 </w:rPr>
               </m:ctrlPr>
             </m:sSupPr>
@@ -9463,6 +9456,8 @@
                 </m:rPr>
                 <w:rPr>
                   <w:rFonts w:ascii="Cambria Math" w:eastAsiaTheme="minorEastAsia" w:hAnsi="Cambria Math" w:cstheme="minorHAnsi"/>
+                  <w:sz w:val="28"/>
+                  <w:szCs w:val="28"/>
                 </w:rPr>
                 <m:t>σ</m:t>
               </m:r>
@@ -9474,6 +9469,8 @@
                 </m:rPr>
                 <w:rPr>
                   <w:rFonts w:ascii="Cambria Math" w:eastAsiaTheme="minorEastAsia" w:hAnsi="Cambria Math" w:cstheme="minorHAnsi"/>
+                  <w:sz w:val="28"/>
+                  <w:szCs w:val="28"/>
                 </w:rPr>
                 <m:t>2</m:t>
               </m:r>
@@ -9485,6 +9482,8 @@
             </m:rPr>
             <w:rPr>
               <w:rFonts w:ascii="Cambria Math" w:eastAsiaTheme="minorEastAsia" w:hAnsi="Cambria Math" w:cstheme="minorHAnsi"/>
+              <w:sz w:val="28"/>
+              <w:szCs w:val="28"/>
             </w:rPr>
             <m:t>=E</m:t>
           </m:r>
@@ -9498,6 +9497,8 @@
                   <w:b/>
                   <w:bCs/>
                   <w:i/>
+                  <w:sz w:val="28"/>
+                  <w:szCs w:val="28"/>
                 </w:rPr>
               </m:ctrlPr>
             </m:dPr>
@@ -9510,6 +9511,8 @@
                       <w:b/>
                       <w:bCs/>
                       <w:i/>
+                      <w:sz w:val="28"/>
+                      <w:szCs w:val="28"/>
                     </w:rPr>
                   </m:ctrlPr>
                 </m:sSupPr>
@@ -9522,6 +9525,8 @@
                           <w:b/>
                           <w:bCs/>
                           <w:i/>
+                          <w:sz w:val="28"/>
+                          <w:szCs w:val="28"/>
                         </w:rPr>
                       </m:ctrlPr>
                     </m:dPr>
@@ -9532,6 +9537,8 @@
                         </m:rPr>
                         <w:rPr>
                           <w:rFonts w:ascii="Cambria Math" w:eastAsiaTheme="minorEastAsia" w:hAnsi="Cambria Math" w:cstheme="minorHAnsi"/>
+                          <w:sz w:val="28"/>
+                          <w:szCs w:val="28"/>
                         </w:rPr>
                         <m:t>Y-μ</m:t>
                       </m:r>
@@ -9545,6 +9552,8 @@
                     </m:rPr>
                     <w:rPr>
                       <w:rFonts w:ascii="Cambria Math" w:eastAsiaTheme="minorEastAsia" w:hAnsi="Cambria Math" w:cstheme="minorHAnsi"/>
+                      <w:sz w:val="28"/>
+                      <w:szCs w:val="28"/>
                     </w:rPr>
                     <m:t>2</m:t>
                   </m:r>
@@ -9558,6 +9567,8 @@
             </m:rPr>
             <w:rPr>
               <w:rFonts w:ascii="Cambria Math" w:eastAsiaTheme="minorEastAsia" w:hAnsi="Cambria Math" w:cstheme="minorHAnsi"/>
+              <w:sz w:val="28"/>
+              <w:szCs w:val="28"/>
             </w:rPr>
             <m:t>=E</m:t>
           </m:r>
@@ -9569,6 +9580,8 @@
                   <w:b/>
                   <w:bCs/>
                   <w:i/>
+                  <w:sz w:val="28"/>
+                  <w:szCs w:val="28"/>
                 </w:rPr>
               </m:ctrlPr>
             </m:dPr>
@@ -9581,6 +9594,8 @@
                       <w:b/>
                       <w:bCs/>
                       <w:i/>
+                      <w:sz w:val="28"/>
+                      <w:szCs w:val="28"/>
                     </w:rPr>
                   </m:ctrlPr>
                 </m:sSupPr>
@@ -9591,6 +9606,8 @@
                     </m:rPr>
                     <w:rPr>
                       <w:rFonts w:ascii="Cambria Math" w:eastAsiaTheme="minorEastAsia" w:hAnsi="Cambria Math" w:cstheme="minorHAnsi"/>
+                      <w:sz w:val="28"/>
+                      <w:szCs w:val="28"/>
                     </w:rPr>
                     <m:t>Y</m:t>
                   </m:r>
@@ -9602,6 +9619,8 @@
                     </m:rPr>
                     <w:rPr>
                       <w:rFonts w:ascii="Cambria Math" w:eastAsiaTheme="minorEastAsia" w:hAnsi="Cambria Math" w:cstheme="minorHAnsi"/>
+                      <w:sz w:val="28"/>
+                      <w:szCs w:val="28"/>
                     </w:rPr>
                     <m:t>2</m:t>
                   </m:r>
@@ -9615,6 +9634,8 @@
             </m:rPr>
             <w:rPr>
               <w:rFonts w:ascii="Cambria Math" w:eastAsiaTheme="minorEastAsia" w:hAnsi="Cambria Math" w:cstheme="minorHAnsi"/>
+              <w:sz w:val="28"/>
+              <w:szCs w:val="28"/>
             </w:rPr>
             <m:t>-</m:t>
           </m:r>
@@ -9626,6 +9647,8 @@
                   <w:b/>
                   <w:bCs/>
                   <w:i/>
+                  <w:sz w:val="28"/>
+                  <w:szCs w:val="28"/>
                 </w:rPr>
               </m:ctrlPr>
             </m:sSupPr>
@@ -9636,6 +9659,8 @@
                 </m:rPr>
                 <w:rPr>
                   <w:rFonts w:ascii="Cambria Math" w:eastAsiaTheme="minorEastAsia" w:hAnsi="Cambria Math" w:cstheme="minorHAnsi"/>
+                  <w:sz w:val="28"/>
+                  <w:szCs w:val="28"/>
                 </w:rPr>
                 <m:t>μ</m:t>
               </m:r>
@@ -9647,6 +9672,8 @@
                 </m:rPr>
                 <w:rPr>
                   <w:rFonts w:ascii="Cambria Math" w:eastAsiaTheme="minorEastAsia" w:hAnsi="Cambria Math" w:cstheme="minorHAnsi"/>
+                  <w:sz w:val="28"/>
+                  <w:szCs w:val="28"/>
                 </w:rPr>
                 <m:t>2</m:t>
               </m:r>
@@ -9691,6 +9718,8 @@
           <m:r>
             <w:rPr>
               <w:rFonts w:ascii="Cambria Math" w:eastAsiaTheme="minorEastAsia" w:hAnsi="Cambria Math" w:cstheme="minorHAnsi"/>
+              <w:sz w:val="28"/>
+              <w:szCs w:val="28"/>
             </w:rPr>
             <m:t>P</m:t>
           </m:r>
@@ -9700,6 +9729,8 @@
                 <w:rPr>
                   <w:rFonts w:ascii="Cambria Math" w:eastAsiaTheme="minorEastAsia" w:hAnsi="Cambria Math" w:cstheme="minorHAnsi"/>
                   <w:i/>
+                  <w:sz w:val="28"/>
+                  <w:szCs w:val="28"/>
                 </w:rPr>
               </m:ctrlPr>
             </m:dPr>
@@ -9707,6 +9738,8 @@
               <m:r>
                 <w:rPr>
                   <w:rFonts w:ascii="Cambria Math" w:eastAsiaTheme="minorEastAsia" w:hAnsi="Cambria Math" w:cstheme="minorHAnsi"/>
+                  <w:sz w:val="28"/>
+                  <w:szCs w:val="28"/>
                 </w:rPr>
                 <m:t>B</m:t>
               </m:r>
@@ -9715,6 +9748,8 @@
               <m:r>
                 <w:rPr>
                   <w:rFonts w:ascii="Cambria Math" w:eastAsiaTheme="minorEastAsia" w:hAnsi="Cambria Math" w:cstheme="minorHAnsi"/>
+                  <w:sz w:val="28"/>
+                  <w:szCs w:val="28"/>
                 </w:rPr>
                 <m:t>A</m:t>
               </m:r>
@@ -9723,6 +9758,8 @@
           <m:r>
             <w:rPr>
               <w:rFonts w:ascii="Cambria Math" w:eastAsiaTheme="minorEastAsia" w:hAnsi="Cambria Math" w:cstheme="minorHAnsi"/>
+              <w:sz w:val="28"/>
+              <w:szCs w:val="28"/>
             </w:rPr>
             <m:t>=</m:t>
           </m:r>
@@ -9732,6 +9769,8 @@
                 <w:rPr>
                   <w:rFonts w:ascii="Cambria Math" w:eastAsiaTheme="minorEastAsia" w:hAnsi="Cambria Math" w:cstheme="minorHAnsi"/>
                   <w:i/>
+                  <w:sz w:val="28"/>
+                  <w:szCs w:val="28"/>
                 </w:rPr>
               </m:ctrlPr>
             </m:fPr>
@@ -9739,6 +9778,8 @@
               <m:r>
                 <w:rPr>
                   <w:rFonts w:ascii="Cambria Math" w:eastAsiaTheme="minorEastAsia" w:hAnsi="Cambria Math" w:cstheme="minorHAnsi"/>
+                  <w:sz w:val="28"/>
+                  <w:szCs w:val="28"/>
                 </w:rPr>
                 <m:t>P</m:t>
               </m:r>
@@ -9748,6 +9789,8 @@
                     <w:rPr>
                       <w:rFonts w:ascii="Cambria Math" w:eastAsiaTheme="minorEastAsia" w:hAnsi="Cambria Math" w:cstheme="minorHAnsi"/>
                       <w:i/>
+                      <w:sz w:val="28"/>
+                      <w:szCs w:val="28"/>
                     </w:rPr>
                   </m:ctrlPr>
                 </m:dPr>
@@ -9755,6 +9798,8 @@
                   <m:r>
                     <w:rPr>
                       <w:rFonts w:ascii="Cambria Math" w:eastAsiaTheme="minorEastAsia" w:hAnsi="Cambria Math" w:cstheme="minorHAnsi"/>
+                      <w:sz w:val="28"/>
+                      <w:szCs w:val="28"/>
                     </w:rPr>
                     <m:t>A</m:t>
                   </m:r>
@@ -9763,6 +9808,8 @@
                   <m:r>
                     <w:rPr>
                       <w:rFonts w:ascii="Cambria Math" w:eastAsiaTheme="minorEastAsia" w:hAnsi="Cambria Math" w:cstheme="minorHAnsi"/>
+                      <w:sz w:val="28"/>
+                      <w:szCs w:val="28"/>
                     </w:rPr>
                     <m:t>B</m:t>
                   </m:r>
@@ -9771,6 +9818,8 @@
               <m:r>
                 <w:rPr>
                   <w:rFonts w:ascii="Cambria Math" w:eastAsiaTheme="minorEastAsia" w:hAnsi="Cambria Math" w:cstheme="minorHAnsi"/>
+                  <w:sz w:val="28"/>
+                  <w:szCs w:val="28"/>
                 </w:rPr>
                 <m:t>P(B)</m:t>
               </m:r>
@@ -9779,6 +9828,8 @@
               <m:r>
                 <w:rPr>
                   <w:rFonts w:ascii="Cambria Math" w:eastAsiaTheme="minorEastAsia" w:hAnsi="Cambria Math" w:cstheme="minorHAnsi"/>
+                  <w:sz w:val="28"/>
+                  <w:szCs w:val="28"/>
                 </w:rPr>
                 <m:t>P(A)</m:t>
               </m:r>
@@ -9798,6 +9849,8 @@
           <m:r>
             <w:rPr>
               <w:rFonts w:ascii="Cambria Math" w:hAnsi="Cambria Math"/>
+              <w:sz w:val="28"/>
+              <w:szCs w:val="28"/>
             </w:rPr>
             <m:t>P</m:t>
           </m:r>
@@ -9807,6 +9860,8 @@
                 <w:rPr>
                   <w:rFonts w:ascii="Cambria Math" w:hAnsi="Cambria Math"/>
                   <w:i/>
+                  <w:sz w:val="28"/>
+                  <w:szCs w:val="28"/>
                 </w:rPr>
               </m:ctrlPr>
             </m:dPr>
@@ -9814,6 +9869,8 @@
               <m:r>
                 <w:rPr>
                   <w:rFonts w:ascii="Cambria Math" w:hAnsi="Cambria Math"/>
+                  <w:sz w:val="28"/>
+                  <w:szCs w:val="28"/>
                 </w:rPr>
                 <m:t>B</m:t>
               </m:r>
@@ -9822,6 +9879,8 @@
               <m:r>
                 <w:rPr>
                   <w:rFonts w:ascii="Cambria Math" w:hAnsi="Cambria Math"/>
+                  <w:sz w:val="28"/>
+                  <w:szCs w:val="28"/>
                 </w:rPr>
                 <m:t>A</m:t>
               </m:r>
@@ -9830,6 +9889,8 @@
           <m:r>
             <w:rPr>
               <w:rFonts w:ascii="Cambria Math" w:hAnsi="Cambria Math"/>
+              <w:sz w:val="28"/>
+              <w:szCs w:val="28"/>
             </w:rPr>
             <m:t>=</m:t>
           </m:r>
@@ -9839,6 +9900,8 @@
                 <w:rPr>
                   <w:rFonts w:ascii="Cambria Math" w:hAnsi="Cambria Math"/>
                   <w:i/>
+                  <w:sz w:val="28"/>
+                  <w:szCs w:val="28"/>
                 </w:rPr>
               </m:ctrlPr>
             </m:fPr>
@@ -9846,6 +9909,8 @@
               <m:r>
                 <w:rPr>
                   <w:rFonts w:ascii="Cambria Math" w:hAnsi="Cambria Math"/>
+                  <w:sz w:val="28"/>
+                  <w:szCs w:val="28"/>
                 </w:rPr>
                 <m:t>P</m:t>
               </m:r>
@@ -9855,6 +9920,8 @@
                     <w:rPr>
                       <w:rFonts w:ascii="Cambria Math" w:hAnsi="Cambria Math"/>
                       <w:i/>
+                      <w:sz w:val="28"/>
+                      <w:szCs w:val="28"/>
                     </w:rPr>
                   </m:ctrlPr>
                 </m:dPr>
@@ -9862,6 +9929,8 @@
                   <m:r>
                     <w:rPr>
                       <w:rFonts w:ascii="Cambria Math" w:hAnsi="Cambria Math"/>
+                      <w:sz w:val="28"/>
+                      <w:szCs w:val="28"/>
                     </w:rPr>
                     <m:t>A</m:t>
                   </m:r>
@@ -9870,6 +9939,8 @@
                   <m:r>
                     <w:rPr>
                       <w:rFonts w:ascii="Cambria Math" w:hAnsi="Cambria Math"/>
+                      <w:sz w:val="28"/>
+                      <w:szCs w:val="28"/>
                     </w:rPr>
                     <m:t>B</m:t>
                   </m:r>
@@ -9878,6 +9949,8 @@
               <m:r>
                 <w:rPr>
                   <w:rFonts w:ascii="Cambria Math" w:hAnsi="Cambria Math"/>
+                  <w:sz w:val="28"/>
+                  <w:szCs w:val="28"/>
                 </w:rPr>
                 <m:t>P(B)</m:t>
               </m:r>
@@ -9886,6 +9959,8 @@
               <m:r>
                 <w:rPr>
                   <w:rFonts w:ascii="Cambria Math" w:hAnsi="Cambria Math"/>
+                  <w:sz w:val="28"/>
+                  <w:szCs w:val="28"/>
                 </w:rPr>
                 <m:t>P</m:t>
               </m:r>
@@ -9895,6 +9970,8 @@
                     <w:rPr>
                       <w:rFonts w:ascii="Cambria Math" w:hAnsi="Cambria Math"/>
                       <w:i/>
+                      <w:sz w:val="28"/>
+                      <w:szCs w:val="28"/>
                     </w:rPr>
                   </m:ctrlPr>
                 </m:dPr>
@@ -9902,6 +9979,8 @@
                   <m:r>
                     <w:rPr>
                       <w:rFonts w:ascii="Cambria Math" w:hAnsi="Cambria Math"/>
+                      <w:sz w:val="28"/>
+                      <w:szCs w:val="28"/>
                     </w:rPr>
                     <m:t>A</m:t>
                   </m:r>
@@ -9910,6 +9989,8 @@
                   <m:r>
                     <w:rPr>
                       <w:rFonts w:ascii="Cambria Math" w:hAnsi="Cambria Math"/>
+                      <w:sz w:val="28"/>
+                      <w:szCs w:val="28"/>
                     </w:rPr>
                     <m:t>B</m:t>
                   </m:r>
@@ -9918,6 +9999,8 @@
               <m:r>
                 <w:rPr>
                   <w:rFonts w:ascii="Cambria Math" w:hAnsi="Cambria Math"/>
+                  <w:sz w:val="28"/>
+                  <w:szCs w:val="28"/>
                 </w:rPr>
                 <m:t>P</m:t>
               </m:r>
@@ -9927,6 +10010,8 @@
                     <w:rPr>
                       <w:rFonts w:ascii="Cambria Math" w:hAnsi="Cambria Math"/>
                       <w:i/>
+                      <w:sz w:val="28"/>
+                      <w:szCs w:val="28"/>
                     </w:rPr>
                   </m:ctrlPr>
                 </m:dPr>
@@ -9934,6 +10019,8 @@
                   <m:r>
                     <w:rPr>
                       <w:rFonts w:ascii="Cambria Math" w:hAnsi="Cambria Math"/>
+                      <w:sz w:val="28"/>
+                      <w:szCs w:val="28"/>
                     </w:rPr>
                     <m:t>B</m:t>
                   </m:r>
@@ -9942,6 +10029,8 @@
               <m:r>
                 <w:rPr>
                   <w:rFonts w:ascii="Cambria Math" w:hAnsi="Cambria Math"/>
+                  <w:sz w:val="28"/>
+                  <w:szCs w:val="28"/>
                 </w:rPr>
                 <m:t>+P</m:t>
               </m:r>
@@ -9951,6 +10040,8 @@
                     <w:rPr>
                       <w:rFonts w:ascii="Cambria Math" w:hAnsi="Cambria Math"/>
                       <w:i/>
+                      <w:sz w:val="28"/>
+                      <w:szCs w:val="28"/>
                     </w:rPr>
                   </m:ctrlPr>
                 </m:dPr>
@@ -9958,6 +10049,8 @@
                   <m:r>
                     <w:rPr>
                       <w:rFonts w:ascii="Cambria Math" w:hAnsi="Cambria Math"/>
+                      <w:sz w:val="28"/>
+                      <w:szCs w:val="28"/>
                     </w:rPr>
                     <m:t>A</m:t>
                   </m:r>
@@ -9969,6 +10062,8 @@
                         <w:rPr>
                           <w:rFonts w:ascii="Cambria Math" w:hAnsi="Cambria Math"/>
                           <w:i/>
+                          <w:sz w:val="28"/>
+                          <w:szCs w:val="28"/>
                         </w:rPr>
                       </m:ctrlPr>
                     </m:sSupPr>
@@ -9976,6 +10071,8 @@
                       <m:r>
                         <w:rPr>
                           <w:rFonts w:ascii="Cambria Math" w:hAnsi="Cambria Math"/>
+                          <w:sz w:val="28"/>
+                          <w:szCs w:val="28"/>
                         </w:rPr>
                         <m:t>B</m:t>
                       </m:r>
@@ -9984,6 +10081,8 @@
                       <m:r>
                         <w:rPr>
                           <w:rFonts w:ascii="Cambria Math" w:hAnsi="Cambria Math"/>
+                          <w:sz w:val="28"/>
+                          <w:szCs w:val="28"/>
                         </w:rPr>
                         <m:t>'</m:t>
                       </m:r>
@@ -9994,6 +10093,8 @@
               <m:r>
                 <w:rPr>
                   <w:rFonts w:ascii="Cambria Math" w:hAnsi="Cambria Math"/>
+                  <w:sz w:val="28"/>
+                  <w:szCs w:val="28"/>
                 </w:rPr>
                 <m:t>P(</m:t>
               </m:r>
@@ -10003,6 +10104,8 @@
                     <w:rPr>
                       <w:rFonts w:ascii="Cambria Math" w:hAnsi="Cambria Math"/>
                       <w:i/>
+                      <w:sz w:val="28"/>
+                      <w:szCs w:val="28"/>
                     </w:rPr>
                   </m:ctrlPr>
                 </m:sSupPr>
@@ -10010,6 +10113,8 @@
                   <m:r>
                     <w:rPr>
                       <w:rFonts w:ascii="Cambria Math" w:hAnsi="Cambria Math"/>
+                      <w:sz w:val="28"/>
+                      <w:szCs w:val="28"/>
                     </w:rPr>
                     <m:t>B</m:t>
                   </m:r>
@@ -10018,6 +10123,8 @@
                   <m:r>
                     <w:rPr>
                       <w:rFonts w:ascii="Cambria Math" w:hAnsi="Cambria Math"/>
+                      <w:sz w:val="28"/>
+                      <w:szCs w:val="28"/>
                     </w:rPr>
                     <m:t>'</m:t>
                   </m:r>
@@ -10026,6 +10133,8 @@
               <m:r>
                 <w:rPr>
                   <w:rFonts w:ascii="Cambria Math" w:hAnsi="Cambria Math"/>
+                  <w:sz w:val="28"/>
+                  <w:szCs w:val="28"/>
                 </w:rPr>
                 <m:t>)</m:t>
               </m:r>
@@ -10058,6 +10167,8 @@
           <m:r>
             <w:rPr>
               <w:rFonts w:ascii="Cambria Math" w:eastAsiaTheme="minorEastAsia" w:hAnsi="Cambria Math"/>
+              <w:sz w:val="28"/>
+              <w:szCs w:val="28"/>
             </w:rPr>
             <m:t>P(A|B=</m:t>
           </m:r>
@@ -10067,6 +10178,8 @@
                 <w:rPr>
                   <w:rFonts w:ascii="Cambria Math" w:eastAsiaTheme="minorEastAsia" w:hAnsi="Cambria Math"/>
                   <w:i/>
+                  <w:sz w:val="28"/>
+                  <w:szCs w:val="28"/>
                 </w:rPr>
               </m:ctrlPr>
             </m:fPr>
@@ -10074,6 +10187,8 @@
               <m:r>
                 <w:rPr>
                   <w:rFonts w:ascii="Cambria Math" w:eastAsiaTheme="minorEastAsia" w:hAnsi="Cambria Math"/>
+                  <w:sz w:val="28"/>
+                  <w:szCs w:val="28"/>
                 </w:rPr>
                 <m:t>P</m:t>
               </m:r>
@@ -10083,6 +10198,8 @@
                     <w:rPr>
                       <w:rFonts w:ascii="Cambria Math" w:eastAsiaTheme="minorEastAsia" w:hAnsi="Cambria Math"/>
                       <w:i/>
+                      <w:sz w:val="28"/>
+                      <w:szCs w:val="28"/>
                     </w:rPr>
                   </m:ctrlPr>
                 </m:dPr>
@@ -10090,6 +10207,8 @@
                   <m:r>
                     <w:rPr>
                       <w:rFonts w:ascii="Cambria Math" w:eastAsiaTheme="minorEastAsia" w:hAnsi="Cambria Math"/>
+                      <w:sz w:val="28"/>
+                      <w:szCs w:val="28"/>
                     </w:rPr>
                     <m:t>A∩B</m:t>
                   </m:r>
@@ -10100,6 +10219,8 @@
               <m:r>
                 <w:rPr>
                   <w:rFonts w:ascii="Cambria Math" w:eastAsiaTheme="minorEastAsia" w:hAnsi="Cambria Math"/>
+                  <w:sz w:val="28"/>
+                  <w:szCs w:val="28"/>
                 </w:rPr>
                 <m:t>P(B)</m:t>
               </m:r>
@@ -10108,6 +10229,8 @@
           <m:r>
             <w:rPr>
               <w:rFonts w:ascii="Cambria Math" w:eastAsiaTheme="minorEastAsia" w:hAnsi="Cambria Math"/>
+              <w:sz w:val="28"/>
+              <w:szCs w:val="28"/>
             </w:rPr>
             <m:t>)</m:t>
           </m:r>
@@ -10120,6 +10243,8 @@
           <m:r>
             <w:rPr>
               <w:rFonts w:ascii="Cambria Math" w:eastAsiaTheme="minorEastAsia" w:hAnsi="Cambria Math"/>
+              <w:sz w:val="28"/>
+              <w:szCs w:val="28"/>
             </w:rPr>
             <m:t>P</m:t>
           </m:r>
@@ -10129,6 +10254,8 @@
                 <w:rPr>
                   <w:rFonts w:ascii="Cambria Math" w:eastAsiaTheme="minorEastAsia" w:hAnsi="Cambria Math"/>
                   <w:i/>
+                  <w:sz w:val="28"/>
+                  <w:szCs w:val="28"/>
                 </w:rPr>
               </m:ctrlPr>
             </m:dPr>
@@ -10136,6 +10263,8 @@
               <m:r>
                 <w:rPr>
                   <w:rFonts w:ascii="Cambria Math" w:eastAsiaTheme="minorEastAsia" w:hAnsi="Cambria Math"/>
+                  <w:sz w:val="28"/>
+                  <w:szCs w:val="28"/>
                 </w:rPr>
                 <m:t>A∩B</m:t>
               </m:r>
@@ -10144,6 +10273,8 @@
           <m:r>
             <w:rPr>
               <w:rFonts w:ascii="Cambria Math" w:eastAsiaTheme="minorEastAsia" w:hAnsi="Cambria Math"/>
+              <w:sz w:val="28"/>
+              <w:szCs w:val="28"/>
             </w:rPr>
             <m:t>=P</m:t>
           </m:r>
@@ -10153,6 +10284,8 @@
                 <w:rPr>
                   <w:rFonts w:ascii="Cambria Math" w:eastAsiaTheme="minorEastAsia" w:hAnsi="Cambria Math"/>
                   <w:i/>
+                  <w:sz w:val="28"/>
+                  <w:szCs w:val="28"/>
                 </w:rPr>
               </m:ctrlPr>
             </m:dPr>
@@ -10160,6 +10293,8 @@
               <m:r>
                 <w:rPr>
                   <w:rFonts w:ascii="Cambria Math" w:eastAsiaTheme="minorEastAsia" w:hAnsi="Cambria Math"/>
+                  <w:sz w:val="28"/>
+                  <w:szCs w:val="28"/>
                 </w:rPr>
                 <m:t>A</m:t>
               </m:r>
@@ -10168,6 +10303,8 @@
               <m:r>
                 <w:rPr>
                   <w:rFonts w:ascii="Cambria Math" w:eastAsiaTheme="minorEastAsia" w:hAnsi="Cambria Math"/>
+                  <w:sz w:val="28"/>
+                  <w:szCs w:val="28"/>
                 </w:rPr>
                 <m:t>B</m:t>
               </m:r>
@@ -10176,6 +10313,8 @@
           <m:r>
             <w:rPr>
               <w:rFonts w:ascii="Cambria Math" w:eastAsiaTheme="minorEastAsia" w:hAnsi="Cambria Math"/>
+              <w:sz w:val="28"/>
+              <w:szCs w:val="28"/>
             </w:rPr>
             <m:t>P(B)</m:t>
           </m:r>

</xml_diff>